<commit_message>
Add various loop implementations and character type checks
</commit_message>
<xml_diff>
--- a/COLLEGE/Experiment 2/Experiment 2.docx
+++ b/COLLEGE/Experiment 2/Experiment 2.docx
@@ -9,13 +9,16 @@
         <w:rPr>
           <w:rFonts w:ascii="Times New Roman" w:hAnsi="Times New Roman" w:cs="Times New Roman"/>
           <w:b/>
-          <w:sz w:val="28"/>
-          <w:szCs w:val="28"/>
-        </w:rPr>
-      </w:pPr>
-      <w:r>
-        <w:rPr>
-          <w:rFonts w:ascii="Times New Roman" w:hAnsi="Times New Roman" w:cs="Times New Roman"/>
+          <w:bCs/>
+          <w:sz w:val="28"/>
+          <w:szCs w:val="28"/>
+        </w:rPr>
+      </w:pPr>
+      <w:r>
+        <w:rPr>
+          <w:rFonts w:ascii="Times New Roman" w:hAnsi="Times New Roman" w:cs="Times New Roman"/>
+          <w:b/>
+          <w:bCs/>
           <w:noProof/>
           <w:sz w:val="28"/>
           <w:szCs w:val="28"/>
@@ -78,6 +81,7 @@
         <w:rPr>
           <w:rFonts w:ascii="Times New Roman" w:hAnsi="Times New Roman" w:cs="Times New Roman"/>
           <w:b/>
+          <w:bCs/>
           <w:sz w:val="28"/>
           <w:szCs w:val="28"/>
           <w:u w:val="single"/>
@@ -87,6 +91,7 @@
         <w:rPr>
           <w:rFonts w:ascii="Times New Roman" w:hAnsi="Times New Roman" w:cs="Times New Roman"/>
           <w:b/>
+          <w:bCs/>
           <w:sz w:val="28"/>
           <w:szCs w:val="28"/>
           <w:u w:val="single"/>
@@ -102,6 +107,7 @@
         <w:rPr>
           <w:rFonts w:ascii="Times New Roman" w:hAnsi="Times New Roman" w:cs="Times New Roman"/>
           <w:b/>
+          <w:bCs/>
           <w:sz w:val="28"/>
           <w:szCs w:val="28"/>
           <w:u w:val="single"/>
@@ -115,6 +121,7 @@
         <w:rPr>
           <w:rFonts w:ascii="Times New Roman" w:hAnsi="Times New Roman" w:cs="Times New Roman"/>
           <w:b/>
+          <w:bCs/>
           <w:sz w:val="28"/>
           <w:szCs w:val="28"/>
         </w:rPr>
@@ -127,14 +134,16 @@
         <w:rPr>
           <w:rFonts w:ascii="Times New Roman" w:hAnsi="Times New Roman" w:cs="Times New Roman"/>
           <w:b/>
-          <w:sz w:val="28"/>
-          <w:szCs w:val="28"/>
-        </w:rPr>
-      </w:pPr>
-      <w:r>
-        <w:rPr>
-          <w:rFonts w:ascii="Times New Roman" w:hAnsi="Times New Roman" w:cs="Times New Roman"/>
-          <w:b/>
+          <w:bCs/>
+          <w:sz w:val="28"/>
+          <w:szCs w:val="28"/>
+        </w:rPr>
+      </w:pPr>
+      <w:r>
+        <w:rPr>
+          <w:rFonts w:ascii="Times New Roman" w:hAnsi="Times New Roman" w:cs="Times New Roman"/>
+          <w:b/>
+          <w:bCs/>
           <w:sz w:val="28"/>
           <w:szCs w:val="28"/>
         </w:rPr>
@@ -148,14 +157,16 @@
         <w:rPr>
           <w:rFonts w:ascii="Times New Roman" w:hAnsi="Times New Roman" w:cs="Times New Roman"/>
           <w:b/>
-          <w:sz w:val="28"/>
-          <w:szCs w:val="28"/>
-        </w:rPr>
-      </w:pPr>
-      <w:r>
-        <w:rPr>
-          <w:rFonts w:ascii="Times New Roman" w:hAnsi="Times New Roman" w:cs="Times New Roman"/>
-          <w:b/>
+          <w:bCs/>
+          <w:sz w:val="28"/>
+          <w:szCs w:val="28"/>
+        </w:rPr>
+      </w:pPr>
+      <w:r>
+        <w:rPr>
+          <w:rFonts w:ascii="Times New Roman" w:hAnsi="Times New Roman" w:cs="Times New Roman"/>
+          <w:b/>
+          <w:bCs/>
           <w:sz w:val="28"/>
           <w:szCs w:val="28"/>
         </w:rPr>
@@ -169,14 +180,16 @@
         <w:rPr>
           <w:rFonts w:ascii="Times New Roman" w:hAnsi="Times New Roman" w:cs="Times New Roman"/>
           <w:b/>
-          <w:sz w:val="28"/>
-          <w:szCs w:val="28"/>
-        </w:rPr>
-      </w:pPr>
-      <w:r>
-        <w:rPr>
-          <w:rFonts w:ascii="Times New Roman" w:hAnsi="Times New Roman" w:cs="Times New Roman"/>
-          <w:b/>
+          <w:bCs/>
+          <w:sz w:val="28"/>
+          <w:szCs w:val="28"/>
+        </w:rPr>
+      </w:pPr>
+      <w:r>
+        <w:rPr>
+          <w:rFonts w:ascii="Times New Roman" w:hAnsi="Times New Roman" w:cs="Times New Roman"/>
+          <w:b/>
+          <w:bCs/>
           <w:sz w:val="28"/>
           <w:szCs w:val="28"/>
         </w:rPr>
@@ -190,14 +203,16 @@
         <w:rPr>
           <w:rFonts w:ascii="Times New Roman" w:hAnsi="Times New Roman" w:cs="Times New Roman"/>
           <w:b/>
-          <w:sz w:val="28"/>
-          <w:szCs w:val="28"/>
-        </w:rPr>
-      </w:pPr>
-      <w:r>
-        <w:rPr>
-          <w:rFonts w:ascii="Times New Roman" w:hAnsi="Times New Roman" w:cs="Times New Roman"/>
-          <w:b/>
+          <w:bCs/>
+          <w:sz w:val="28"/>
+          <w:szCs w:val="28"/>
+        </w:rPr>
+      </w:pPr>
+      <w:r>
+        <w:rPr>
+          <w:rFonts w:ascii="Times New Roman" w:hAnsi="Times New Roman" w:cs="Times New Roman"/>
+          <w:b/>
+          <w:bCs/>
           <w:sz w:val="28"/>
           <w:szCs w:val="28"/>
         </w:rPr>
@@ -208,103 +223,125 @@
       <w:pPr>
         <w:rPr>
           <w:rFonts w:ascii="Times New Roman" w:hAnsi="Times New Roman" w:cs="Times New Roman"/>
-          <w:sz w:val="28"/>
-          <w:szCs w:val="28"/>
-          <w:lang w:val="en-US"/>
-        </w:rPr>
-      </w:pPr>
-    </w:p>
-    <w:p>
-      <w:pPr>
-        <w:rPr>
-          <w:rFonts w:ascii="Times New Roman" w:hAnsi="Times New Roman" w:cs="Times New Roman"/>
-          <w:sz w:val="28"/>
-          <w:szCs w:val="28"/>
-          <w:lang w:val="en-US"/>
-        </w:rPr>
-      </w:pPr>
-    </w:p>
-    <w:p>
-      <w:pPr>
-        <w:rPr>
-          <w:rFonts w:ascii="Times New Roman" w:hAnsi="Times New Roman" w:cs="Times New Roman"/>
-          <w:sz w:val="28"/>
-          <w:szCs w:val="28"/>
-          <w:lang w:val="en-US"/>
-        </w:rPr>
-      </w:pPr>
-    </w:p>
-    <w:p>
-      <w:pPr>
-        <w:rPr>
-          <w:rFonts w:ascii="Times New Roman" w:hAnsi="Times New Roman" w:cs="Times New Roman"/>
-          <w:sz w:val="28"/>
-          <w:szCs w:val="28"/>
-          <w:lang w:val="en-US"/>
-        </w:rPr>
-      </w:pPr>
-    </w:p>
-    <w:p>
-      <w:pPr>
-        <w:rPr>
-          <w:rFonts w:ascii="Times New Roman" w:hAnsi="Times New Roman" w:cs="Times New Roman"/>
-          <w:sz w:val="28"/>
-          <w:szCs w:val="28"/>
-          <w:lang w:val="en-US"/>
-        </w:rPr>
-      </w:pPr>
-    </w:p>
-    <w:p>
-      <w:pPr>
-        <w:rPr>
-          <w:rFonts w:ascii="Times New Roman" w:hAnsi="Times New Roman" w:cs="Times New Roman"/>
-          <w:sz w:val="28"/>
-          <w:szCs w:val="28"/>
-          <w:lang w:val="en-US"/>
-        </w:rPr>
-      </w:pPr>
-    </w:p>
-    <w:p>
-      <w:pPr>
-        <w:rPr>
-          <w:rFonts w:ascii="Times New Roman" w:hAnsi="Times New Roman" w:cs="Times New Roman"/>
-          <w:sz w:val="28"/>
-          <w:szCs w:val="28"/>
-          <w:lang w:val="en-US"/>
-        </w:rPr>
-      </w:pPr>
-    </w:p>
-    <w:p>
-      <w:pPr>
-        <w:rPr>
-          <w:rFonts w:ascii="Times New Roman" w:hAnsi="Times New Roman" w:cs="Times New Roman"/>
-          <w:sz w:val="28"/>
-          <w:szCs w:val="28"/>
-          <w:lang w:val="en-US"/>
-        </w:rPr>
-      </w:pPr>
-    </w:p>
-    <w:p>
-      <w:pPr>
-        <w:rPr>
-          <w:rFonts w:ascii="Times New Roman" w:hAnsi="Times New Roman" w:cs="Times New Roman"/>
-          <w:sz w:val="28"/>
-          <w:szCs w:val="28"/>
-          <w:lang w:val="en-US"/>
-        </w:rPr>
-      </w:pPr>
-    </w:p>
-    <w:p>
-      <w:pPr>
-        <w:rPr>
-          <w:rFonts w:ascii="Times New Roman" w:hAnsi="Times New Roman" w:cs="Times New Roman"/>
-          <w:sz w:val="28"/>
-          <w:szCs w:val="28"/>
-        </w:rPr>
-      </w:pPr>
-      <w:r>
-        <w:rPr>
-          <w:rFonts w:ascii="Times New Roman" w:hAnsi="Times New Roman" w:cs="Times New Roman"/>
+          <w:b/>
+          <w:bCs/>
+          <w:sz w:val="28"/>
+          <w:szCs w:val="28"/>
+          <w:lang w:val="en-US"/>
+        </w:rPr>
+      </w:pPr>
+    </w:p>
+    <w:p>
+      <w:pPr>
+        <w:rPr>
+          <w:rFonts w:ascii="Times New Roman" w:hAnsi="Times New Roman" w:cs="Times New Roman"/>
+          <w:b/>
+          <w:bCs/>
+          <w:sz w:val="28"/>
+          <w:szCs w:val="28"/>
+          <w:lang w:val="en-US"/>
+        </w:rPr>
+      </w:pPr>
+    </w:p>
+    <w:p>
+      <w:pPr>
+        <w:rPr>
+          <w:rFonts w:ascii="Times New Roman" w:hAnsi="Times New Roman" w:cs="Times New Roman"/>
+          <w:b/>
+          <w:bCs/>
+          <w:sz w:val="28"/>
+          <w:szCs w:val="28"/>
+          <w:lang w:val="en-US"/>
+        </w:rPr>
+      </w:pPr>
+    </w:p>
+    <w:p>
+      <w:pPr>
+        <w:rPr>
+          <w:rFonts w:ascii="Times New Roman" w:hAnsi="Times New Roman" w:cs="Times New Roman"/>
+          <w:b/>
+          <w:bCs/>
+          <w:sz w:val="28"/>
+          <w:szCs w:val="28"/>
+          <w:lang w:val="en-US"/>
+        </w:rPr>
+      </w:pPr>
+    </w:p>
+    <w:p>
+      <w:pPr>
+        <w:rPr>
+          <w:rFonts w:ascii="Times New Roman" w:hAnsi="Times New Roman" w:cs="Times New Roman"/>
+          <w:b/>
+          <w:bCs/>
+          <w:sz w:val="28"/>
+          <w:szCs w:val="28"/>
+          <w:lang w:val="en-US"/>
+        </w:rPr>
+      </w:pPr>
+    </w:p>
+    <w:p>
+      <w:pPr>
+        <w:rPr>
+          <w:rFonts w:ascii="Times New Roman" w:hAnsi="Times New Roman" w:cs="Times New Roman"/>
+          <w:b/>
+          <w:bCs/>
+          <w:sz w:val="28"/>
+          <w:szCs w:val="28"/>
+          <w:lang w:val="en-US"/>
+        </w:rPr>
+      </w:pPr>
+    </w:p>
+    <w:p>
+      <w:pPr>
+        <w:rPr>
+          <w:rFonts w:ascii="Times New Roman" w:hAnsi="Times New Roman" w:cs="Times New Roman"/>
+          <w:b/>
+          <w:bCs/>
+          <w:sz w:val="28"/>
+          <w:szCs w:val="28"/>
+          <w:lang w:val="en-US"/>
+        </w:rPr>
+      </w:pPr>
+    </w:p>
+    <w:p>
+      <w:pPr>
+        <w:rPr>
+          <w:rFonts w:ascii="Times New Roman" w:hAnsi="Times New Roman" w:cs="Times New Roman"/>
+          <w:b/>
+          <w:bCs/>
+          <w:sz w:val="28"/>
+          <w:szCs w:val="28"/>
+          <w:lang w:val="en-US"/>
+        </w:rPr>
+      </w:pPr>
+    </w:p>
+    <w:p>
+      <w:pPr>
+        <w:rPr>
+          <w:rFonts w:ascii="Times New Roman" w:hAnsi="Times New Roman" w:cs="Times New Roman"/>
+          <w:b/>
+          <w:bCs/>
+          <w:sz w:val="28"/>
+          <w:szCs w:val="28"/>
+          <w:lang w:val="en-US"/>
+        </w:rPr>
+      </w:pPr>
+    </w:p>
+    <w:p>
+      <w:pPr>
+        <w:rPr>
+          <w:rFonts w:ascii="Times New Roman" w:hAnsi="Times New Roman" w:cs="Times New Roman"/>
+          <w:b/>
+          <w:bCs/>
+          <w:sz w:val="28"/>
+          <w:szCs w:val="28"/>
+        </w:rPr>
+      </w:pPr>
+      <w:r>
+        <w:rPr>
+          <w:rFonts w:ascii="Times New Roman" w:hAnsi="Times New Roman" w:cs="Times New Roman"/>
+          <w:b/>
+          <w:bCs/>
           <w:sz w:val="28"/>
           <w:szCs w:val="28"/>
           <w:lang w:val="en-US"/>
@@ -315,6 +352,8 @@
       <w:r>
         <w:rPr>
           <w:rFonts w:ascii="Consolas" w:eastAsia="Times New Roman" w:hAnsi="Consolas" w:cs="Times New Roman"/>
+          <w:b/>
+          <w:bCs/>
           <w:color w:val="7F848E"/>
           <w:kern w:val="0"/>
           <w:sz w:val="21"/>
@@ -327,6 +366,8 @@
       <w:r>
         <w:rPr>
           <w:rFonts w:ascii="Times New Roman" w:hAnsi="Times New Roman" w:cs="Times New Roman"/>
+          <w:b/>
+          <w:bCs/>
           <w:sz w:val="28"/>
           <w:szCs w:val="28"/>
         </w:rPr>
@@ -337,14 +378,18 @@
       <w:pPr>
         <w:rPr>
           <w:rFonts w:ascii="Times New Roman" w:hAnsi="Times New Roman" w:cs="Times New Roman"/>
-          <w:sz w:val="28"/>
-          <w:szCs w:val="28"/>
-          <w:lang w:val="en-US"/>
-        </w:rPr>
-      </w:pPr>
-      <w:r>
-        <w:rPr>
-          <w:rFonts w:ascii="Times New Roman" w:hAnsi="Times New Roman" w:cs="Times New Roman"/>
+          <w:b/>
+          <w:bCs/>
+          <w:sz w:val="28"/>
+          <w:szCs w:val="28"/>
+          <w:lang w:val="en-US"/>
+        </w:rPr>
+      </w:pPr>
+      <w:r>
+        <w:rPr>
+          <w:rFonts w:ascii="Times New Roman" w:hAnsi="Times New Roman" w:cs="Times New Roman"/>
+          <w:b/>
+          <w:bCs/>
           <w:sz w:val="28"/>
           <w:szCs w:val="28"/>
           <w:lang w:val="en-US"/>
@@ -354,6 +399,9 @@
       <w:r>
         <w:rPr>
           <w:rFonts w:ascii="Times New Roman" w:hAnsi="Times New Roman" w:cs="Times New Roman"/>
+          <w:b/>
+          <w:bCs/>
+          <w:noProof/>
           <w:sz w:val="28"/>
           <w:szCs w:val="28"/>
           <w:lang w:val="en-US"/>
@@ -399,14 +447,18 @@
       <w:pPr>
         <w:rPr>
           <w:rFonts w:ascii="Times New Roman" w:hAnsi="Times New Roman" w:cs="Times New Roman"/>
-          <w:sz w:val="28"/>
-          <w:szCs w:val="28"/>
-          <w:lang w:val="en-US"/>
-        </w:rPr>
-      </w:pPr>
-      <w:r>
-        <w:rPr>
-          <w:rFonts w:ascii="Times New Roman" w:hAnsi="Times New Roman" w:cs="Times New Roman"/>
+          <w:b/>
+          <w:bCs/>
+          <w:sz w:val="28"/>
+          <w:szCs w:val="28"/>
+          <w:lang w:val="en-US"/>
+        </w:rPr>
+      </w:pPr>
+      <w:r>
+        <w:rPr>
+          <w:rFonts w:ascii="Times New Roman" w:hAnsi="Times New Roman" w:cs="Times New Roman"/>
+          <w:b/>
+          <w:bCs/>
           <w:sz w:val="28"/>
           <w:szCs w:val="28"/>
           <w:lang w:val="en-US"/>
@@ -418,14 +470,19 @@
       <w:pPr>
         <w:rPr>
           <w:rFonts w:ascii="Times New Roman" w:hAnsi="Times New Roman" w:cs="Times New Roman"/>
-          <w:sz w:val="28"/>
-          <w:szCs w:val="28"/>
-          <w:lang w:val="en-US"/>
-        </w:rPr>
-      </w:pPr>
-      <w:r>
-        <w:rPr>
-          <w:rFonts w:ascii="Times New Roman" w:hAnsi="Times New Roman" w:cs="Times New Roman"/>
+          <w:b/>
+          <w:bCs/>
+          <w:sz w:val="28"/>
+          <w:szCs w:val="28"/>
+          <w:lang w:val="en-US"/>
+        </w:rPr>
+      </w:pPr>
+      <w:r>
+        <w:rPr>
+          <w:rFonts w:ascii="Times New Roman" w:hAnsi="Times New Roman" w:cs="Times New Roman"/>
+          <w:b/>
+          <w:bCs/>
+          <w:noProof/>
           <w:sz w:val="28"/>
           <w:szCs w:val="28"/>
           <w:lang w:val="en-US"/>
@@ -471,24 +528,30 @@
       <w:pPr>
         <w:rPr>
           <w:rFonts w:ascii="Times New Roman" w:hAnsi="Times New Roman" w:cs="Times New Roman"/>
-          <w:sz w:val="28"/>
-          <w:szCs w:val="28"/>
-          <w:lang w:val="en-US"/>
-        </w:rPr>
-      </w:pPr>
-    </w:p>
-    <w:p>
-      <w:pPr>
-        <w:rPr>
-          <w:rFonts w:ascii="Times New Roman" w:hAnsi="Times New Roman" w:cs="Times New Roman"/>
-          <w:sz w:val="28"/>
-          <w:szCs w:val="28"/>
-          <w:lang w:val="en-US"/>
-        </w:rPr>
-      </w:pPr>
-      <w:r>
-        <w:rPr>
-          <w:rFonts w:ascii="Times New Roman" w:hAnsi="Times New Roman" w:cs="Times New Roman"/>
+          <w:b/>
+          <w:bCs/>
+          <w:sz w:val="28"/>
+          <w:szCs w:val="28"/>
+          <w:lang w:val="en-US"/>
+        </w:rPr>
+      </w:pPr>
+    </w:p>
+    <w:p>
+      <w:pPr>
+        <w:rPr>
+          <w:rFonts w:ascii="Times New Roman" w:hAnsi="Times New Roman" w:cs="Times New Roman"/>
+          <w:b/>
+          <w:bCs/>
+          <w:sz w:val="28"/>
+          <w:szCs w:val="28"/>
+          <w:lang w:val="en-US"/>
+        </w:rPr>
+      </w:pPr>
+      <w:r>
+        <w:rPr>
+          <w:rFonts w:ascii="Times New Roman" w:hAnsi="Times New Roman" w:cs="Times New Roman"/>
+          <w:b/>
+          <w:bCs/>
           <w:sz w:val="28"/>
           <w:szCs w:val="28"/>
           <w:lang w:val="en-US"/>
@@ -498,24 +561,19 @@
       <w:r>
         <w:rPr>
           <w:rFonts w:ascii="Times New Roman" w:hAnsi="Times New Roman" w:cs="Times New Roman"/>
-          <w:sz w:val="28"/>
-          <w:szCs w:val="28"/>
-          <w:lang w:val="en-US"/>
-        </w:rPr>
-        <w:t>2.</w:t>
-      </w:r>
-      <w:r>
-        <w:rPr>
-          <w:rFonts w:ascii="Times New Roman" w:hAnsi="Times New Roman" w:cs="Times New Roman"/>
-          <w:sz w:val="28"/>
-          <w:szCs w:val="28"/>
-          <w:lang w:val="en-US"/>
-        </w:rPr>
-        <w:t xml:space="preserve"> Check</w:t>
-      </w:r>
-      <w:r>
-        <w:rPr>
-          <w:rFonts w:ascii="Times New Roman" w:hAnsi="Times New Roman" w:cs="Times New Roman"/>
+          <w:b/>
+          <w:bCs/>
+          <w:sz w:val="28"/>
+          <w:szCs w:val="28"/>
+          <w:lang w:val="en-US"/>
+        </w:rPr>
+        <w:t>2. Check</w:t>
+      </w:r>
+      <w:r>
+        <w:rPr>
+          <w:rFonts w:ascii="Times New Roman" w:hAnsi="Times New Roman" w:cs="Times New Roman"/>
+          <w:b/>
+          <w:bCs/>
           <w:sz w:val="28"/>
           <w:szCs w:val="28"/>
           <w:lang w:val="en-US"/>
@@ -527,14 +585,18 @@
       <w:pPr>
         <w:rPr>
           <w:rFonts w:ascii="Times New Roman" w:hAnsi="Times New Roman" w:cs="Times New Roman"/>
-          <w:sz w:val="28"/>
-          <w:szCs w:val="28"/>
-          <w:lang w:val="en-US"/>
-        </w:rPr>
-      </w:pPr>
-      <w:r>
-        <w:rPr>
-          <w:rFonts w:ascii="Times New Roman" w:hAnsi="Times New Roman" w:cs="Times New Roman"/>
+          <w:b/>
+          <w:bCs/>
+          <w:sz w:val="28"/>
+          <w:szCs w:val="28"/>
+          <w:lang w:val="en-US"/>
+        </w:rPr>
+      </w:pPr>
+      <w:r>
+        <w:rPr>
+          <w:rFonts w:ascii="Times New Roman" w:hAnsi="Times New Roman" w:cs="Times New Roman"/>
+          <w:b/>
+          <w:bCs/>
           <w:sz w:val="28"/>
           <w:szCs w:val="28"/>
           <w:lang w:val="en-US"/>
@@ -546,14 +608,19 @@
       <w:pPr>
         <w:rPr>
           <w:rFonts w:ascii="Times New Roman" w:hAnsi="Times New Roman" w:cs="Times New Roman"/>
-          <w:sz w:val="28"/>
-          <w:szCs w:val="28"/>
-          <w:lang w:val="en-US"/>
-        </w:rPr>
-      </w:pPr>
-      <w:r>
-        <w:rPr>
-          <w:rFonts w:ascii="Times New Roman" w:hAnsi="Times New Roman" w:cs="Times New Roman"/>
+          <w:b/>
+          <w:bCs/>
+          <w:sz w:val="28"/>
+          <w:szCs w:val="28"/>
+          <w:lang w:val="en-US"/>
+        </w:rPr>
+      </w:pPr>
+      <w:r>
+        <w:rPr>
+          <w:rFonts w:ascii="Times New Roman" w:hAnsi="Times New Roman" w:cs="Times New Roman"/>
+          <w:b/>
+          <w:bCs/>
+          <w:noProof/>
           <w:sz w:val="28"/>
           <w:szCs w:val="28"/>
           <w:lang w:val="en-US"/>
@@ -599,14 +666,18 @@
       <w:pPr>
         <w:rPr>
           <w:rFonts w:ascii="Times New Roman" w:hAnsi="Times New Roman" w:cs="Times New Roman"/>
-          <w:sz w:val="28"/>
-          <w:szCs w:val="28"/>
-          <w:lang w:val="en-US"/>
-        </w:rPr>
-      </w:pPr>
-      <w:r>
-        <w:rPr>
-          <w:rFonts w:ascii="Times New Roman" w:hAnsi="Times New Roman" w:cs="Times New Roman"/>
+          <w:b/>
+          <w:bCs/>
+          <w:sz w:val="28"/>
+          <w:szCs w:val="28"/>
+          <w:lang w:val="en-US"/>
+        </w:rPr>
+      </w:pPr>
+      <w:r>
+        <w:rPr>
+          <w:rFonts w:ascii="Times New Roman" w:hAnsi="Times New Roman" w:cs="Times New Roman"/>
+          <w:b/>
+          <w:bCs/>
           <w:sz w:val="28"/>
           <w:szCs w:val="28"/>
           <w:lang w:val="en-US"/>
@@ -618,14 +689,19 @@
       <w:pPr>
         <w:rPr>
           <w:rFonts w:ascii="Times New Roman" w:hAnsi="Times New Roman" w:cs="Times New Roman"/>
-          <w:sz w:val="28"/>
-          <w:szCs w:val="28"/>
-          <w:lang w:val="en-US"/>
-        </w:rPr>
-      </w:pPr>
-      <w:r>
-        <w:rPr>
-          <w:rFonts w:ascii="Times New Roman" w:hAnsi="Times New Roman" w:cs="Times New Roman"/>
+          <w:b/>
+          <w:bCs/>
+          <w:sz w:val="28"/>
+          <w:szCs w:val="28"/>
+          <w:lang w:val="en-US"/>
+        </w:rPr>
+      </w:pPr>
+      <w:r>
+        <w:rPr>
+          <w:rFonts w:ascii="Times New Roman" w:hAnsi="Times New Roman" w:cs="Times New Roman"/>
+          <w:b/>
+          <w:bCs/>
+          <w:noProof/>
           <w:sz w:val="28"/>
           <w:szCs w:val="28"/>
           <w:lang w:val="en-US"/>
@@ -671,64 +747,78 @@
       <w:pPr>
         <w:rPr>
           <w:rFonts w:ascii="Times New Roman" w:hAnsi="Times New Roman" w:cs="Times New Roman"/>
-          <w:sz w:val="28"/>
-          <w:szCs w:val="28"/>
-          <w:lang w:val="en-US"/>
-        </w:rPr>
-      </w:pPr>
-    </w:p>
-    <w:p>
-      <w:pPr>
-        <w:rPr>
-          <w:rFonts w:ascii="Times New Roman" w:hAnsi="Times New Roman" w:cs="Times New Roman"/>
-          <w:sz w:val="28"/>
-          <w:szCs w:val="28"/>
-          <w:lang w:val="en-US"/>
-        </w:rPr>
-      </w:pPr>
-    </w:p>
-    <w:p>
-      <w:pPr>
-        <w:rPr>
-          <w:rFonts w:ascii="Times New Roman" w:hAnsi="Times New Roman" w:cs="Times New Roman"/>
-          <w:sz w:val="28"/>
-          <w:szCs w:val="28"/>
-          <w:lang w:val="en-US"/>
-        </w:rPr>
-      </w:pPr>
-    </w:p>
-    <w:p>
-      <w:pPr>
-        <w:rPr>
-          <w:rFonts w:ascii="Times New Roman" w:hAnsi="Times New Roman" w:cs="Times New Roman"/>
-          <w:sz w:val="28"/>
-          <w:szCs w:val="28"/>
-          <w:lang w:val="en-US"/>
-        </w:rPr>
-      </w:pPr>
-    </w:p>
-    <w:p>
-      <w:pPr>
-        <w:rPr>
-          <w:rFonts w:ascii="Times New Roman" w:hAnsi="Times New Roman" w:cs="Times New Roman"/>
-          <w:sz w:val="28"/>
-          <w:szCs w:val="28"/>
-          <w:lang w:val="en-US"/>
-        </w:rPr>
-      </w:pPr>
-    </w:p>
-    <w:p>
-      <w:pPr>
-        <w:rPr>
-          <w:rFonts w:ascii="Times New Roman" w:hAnsi="Times New Roman" w:cs="Times New Roman"/>
-          <w:sz w:val="28"/>
-          <w:szCs w:val="28"/>
-          <w:lang w:val="en-US"/>
-        </w:rPr>
-      </w:pPr>
-      <w:r>
-        <w:rPr>
-          <w:rFonts w:ascii="Times New Roman" w:hAnsi="Times New Roman" w:cs="Times New Roman"/>
+          <w:b/>
+          <w:bCs/>
+          <w:sz w:val="28"/>
+          <w:szCs w:val="28"/>
+          <w:lang w:val="en-US"/>
+        </w:rPr>
+      </w:pPr>
+    </w:p>
+    <w:p>
+      <w:pPr>
+        <w:rPr>
+          <w:rFonts w:ascii="Times New Roman" w:hAnsi="Times New Roman" w:cs="Times New Roman"/>
+          <w:b/>
+          <w:bCs/>
+          <w:sz w:val="28"/>
+          <w:szCs w:val="28"/>
+          <w:lang w:val="en-US"/>
+        </w:rPr>
+      </w:pPr>
+    </w:p>
+    <w:p>
+      <w:pPr>
+        <w:rPr>
+          <w:rFonts w:ascii="Times New Roman" w:hAnsi="Times New Roman" w:cs="Times New Roman"/>
+          <w:b/>
+          <w:bCs/>
+          <w:sz w:val="28"/>
+          <w:szCs w:val="28"/>
+          <w:lang w:val="en-US"/>
+        </w:rPr>
+      </w:pPr>
+    </w:p>
+    <w:p>
+      <w:pPr>
+        <w:rPr>
+          <w:rFonts w:ascii="Times New Roman" w:hAnsi="Times New Roman" w:cs="Times New Roman"/>
+          <w:b/>
+          <w:bCs/>
+          <w:sz w:val="28"/>
+          <w:szCs w:val="28"/>
+          <w:lang w:val="en-US"/>
+        </w:rPr>
+      </w:pPr>
+    </w:p>
+    <w:p>
+      <w:pPr>
+        <w:rPr>
+          <w:rFonts w:ascii="Times New Roman" w:hAnsi="Times New Roman" w:cs="Times New Roman"/>
+          <w:b/>
+          <w:bCs/>
+          <w:sz w:val="28"/>
+          <w:szCs w:val="28"/>
+          <w:lang w:val="en-US"/>
+        </w:rPr>
+      </w:pPr>
+    </w:p>
+    <w:p>
+      <w:pPr>
+        <w:rPr>
+          <w:rFonts w:ascii="Times New Roman" w:hAnsi="Times New Roman" w:cs="Times New Roman"/>
+          <w:b/>
+          <w:bCs/>
+          <w:sz w:val="28"/>
+          <w:szCs w:val="28"/>
+          <w:lang w:val="en-US"/>
+        </w:rPr>
+      </w:pPr>
+      <w:r>
+        <w:rPr>
+          <w:rFonts w:ascii="Times New Roman" w:hAnsi="Times New Roman" w:cs="Times New Roman"/>
+          <w:b/>
+          <w:bCs/>
           <w:sz w:val="28"/>
           <w:szCs w:val="28"/>
           <w:lang w:val="en-US"/>
@@ -739,6 +829,8 @@
       <w:r>
         <w:rPr>
           <w:rFonts w:ascii="Times New Roman" w:hAnsi="Times New Roman" w:cs="Times New Roman"/>
+          <w:b/>
+          <w:bCs/>
           <w:sz w:val="28"/>
           <w:szCs w:val="28"/>
           <w:lang w:val="en-US"/>
@@ -748,6 +840,8 @@
       <w:r>
         <w:rPr>
           <w:rFonts w:ascii="Times New Roman" w:hAnsi="Times New Roman" w:cs="Times New Roman"/>
+          <w:b/>
+          <w:bCs/>
           <w:sz w:val="28"/>
           <w:szCs w:val="28"/>
           <w:lang w:val="en-US"/>
@@ -757,6 +851,8 @@
       <w:r>
         <w:rPr>
           <w:rFonts w:ascii="Times New Roman" w:hAnsi="Times New Roman" w:cs="Times New Roman"/>
+          <w:b/>
+          <w:bCs/>
           <w:sz w:val="28"/>
           <w:szCs w:val="28"/>
           <w:lang w:val="en-US"/>
@@ -768,14 +864,18 @@
       <w:pPr>
         <w:rPr>
           <w:rFonts w:ascii="Times New Roman" w:hAnsi="Times New Roman" w:cs="Times New Roman"/>
-          <w:sz w:val="28"/>
-          <w:szCs w:val="28"/>
-          <w:lang w:val="en-US"/>
-        </w:rPr>
-      </w:pPr>
-      <w:r>
-        <w:rPr>
-          <w:rFonts w:ascii="Times New Roman" w:hAnsi="Times New Roman" w:cs="Times New Roman"/>
+          <w:b/>
+          <w:bCs/>
+          <w:sz w:val="28"/>
+          <w:szCs w:val="28"/>
+          <w:lang w:val="en-US"/>
+        </w:rPr>
+      </w:pPr>
+      <w:r>
+        <w:rPr>
+          <w:rFonts w:ascii="Times New Roman" w:hAnsi="Times New Roman" w:cs="Times New Roman"/>
+          <w:b/>
+          <w:bCs/>
           <w:sz w:val="28"/>
           <w:szCs w:val="28"/>
           <w:lang w:val="en-US"/>
@@ -787,14 +887,19 @@
       <w:pPr>
         <w:rPr>
           <w:rFonts w:ascii="Times New Roman" w:hAnsi="Times New Roman" w:cs="Times New Roman"/>
-          <w:sz w:val="28"/>
-          <w:szCs w:val="28"/>
-          <w:lang w:val="en-US"/>
-        </w:rPr>
-      </w:pPr>
-      <w:r>
-        <w:rPr>
-          <w:rFonts w:ascii="Times New Roman" w:hAnsi="Times New Roman" w:cs="Times New Roman"/>
+          <w:b/>
+          <w:bCs/>
+          <w:sz w:val="28"/>
+          <w:szCs w:val="28"/>
+          <w:lang w:val="en-US"/>
+        </w:rPr>
+      </w:pPr>
+      <w:r>
+        <w:rPr>
+          <w:rFonts w:ascii="Times New Roman" w:hAnsi="Times New Roman" w:cs="Times New Roman"/>
+          <w:b/>
+          <w:bCs/>
+          <w:noProof/>
           <w:sz w:val="28"/>
           <w:szCs w:val="28"/>
           <w:lang w:val="en-US"/>
@@ -840,14 +945,18 @@
       <w:pPr>
         <w:rPr>
           <w:rFonts w:ascii="Times New Roman" w:hAnsi="Times New Roman" w:cs="Times New Roman"/>
-          <w:sz w:val="28"/>
-          <w:szCs w:val="28"/>
-          <w:lang w:val="en-US"/>
-        </w:rPr>
-      </w:pPr>
-      <w:r>
-        <w:rPr>
-          <w:rFonts w:ascii="Times New Roman" w:hAnsi="Times New Roman" w:cs="Times New Roman"/>
+          <w:b/>
+          <w:bCs/>
+          <w:sz w:val="28"/>
+          <w:szCs w:val="28"/>
+          <w:lang w:val="en-US"/>
+        </w:rPr>
+      </w:pPr>
+      <w:r>
+        <w:rPr>
+          <w:rFonts w:ascii="Times New Roman" w:hAnsi="Times New Roman" w:cs="Times New Roman"/>
+          <w:b/>
+          <w:bCs/>
           <w:sz w:val="28"/>
           <w:szCs w:val="28"/>
           <w:lang w:val="en-US"/>
@@ -859,14 +968,19 @@
       <w:pPr>
         <w:rPr>
           <w:rFonts w:ascii="Times New Roman" w:hAnsi="Times New Roman" w:cs="Times New Roman"/>
-          <w:sz w:val="28"/>
-          <w:szCs w:val="28"/>
-          <w:lang w:val="en-US"/>
-        </w:rPr>
-      </w:pPr>
-      <w:r>
-        <w:rPr>
-          <w:rFonts w:ascii="Times New Roman" w:hAnsi="Times New Roman" w:cs="Times New Roman"/>
+          <w:b/>
+          <w:bCs/>
+          <w:sz w:val="28"/>
+          <w:szCs w:val="28"/>
+          <w:lang w:val="en-US"/>
+        </w:rPr>
+      </w:pPr>
+      <w:r>
+        <w:rPr>
+          <w:rFonts w:ascii="Times New Roman" w:hAnsi="Times New Roman" w:cs="Times New Roman"/>
+          <w:b/>
+          <w:bCs/>
+          <w:noProof/>
           <w:sz w:val="28"/>
           <w:szCs w:val="28"/>
           <w:lang w:val="en-US"/>
@@ -912,23 +1026,29 @@
       <w:pPr>
         <w:rPr>
           <w:rFonts w:ascii="Times New Roman" w:hAnsi="Times New Roman" w:cs="Times New Roman"/>
-          <w:sz w:val="28"/>
-          <w:szCs w:val="28"/>
-          <w:lang w:val="en-US"/>
-        </w:rPr>
-      </w:pPr>
-    </w:p>
-    <w:p>
-      <w:pPr>
-        <w:rPr>
-          <w:rFonts w:ascii="Times New Roman" w:hAnsi="Times New Roman" w:cs="Times New Roman"/>
-          <w:sz w:val="28"/>
-          <w:szCs w:val="28"/>
-        </w:rPr>
-      </w:pPr>
-      <w:r>
-        <w:rPr>
-          <w:rFonts w:ascii="Times New Roman" w:hAnsi="Times New Roman" w:cs="Times New Roman"/>
+          <w:b/>
+          <w:bCs/>
+          <w:sz w:val="28"/>
+          <w:szCs w:val="28"/>
+          <w:lang w:val="en-US"/>
+        </w:rPr>
+      </w:pPr>
+    </w:p>
+    <w:p>
+      <w:pPr>
+        <w:rPr>
+          <w:rFonts w:ascii="Times New Roman" w:hAnsi="Times New Roman" w:cs="Times New Roman"/>
+          <w:b/>
+          <w:bCs/>
+          <w:sz w:val="28"/>
+          <w:szCs w:val="28"/>
+        </w:rPr>
+      </w:pPr>
+      <w:r>
+        <w:rPr>
+          <w:rFonts w:ascii="Times New Roman" w:hAnsi="Times New Roman" w:cs="Times New Roman"/>
+          <w:b/>
+          <w:bCs/>
           <w:sz w:val="28"/>
           <w:szCs w:val="28"/>
           <w:lang w:val="en-US"/>
@@ -938,6 +1058,8 @@
       <w:r>
         <w:rPr>
           <w:rFonts w:ascii="Times New Roman" w:hAnsi="Times New Roman" w:cs="Times New Roman"/>
+          <w:b/>
+          <w:bCs/>
           <w:sz w:val="28"/>
           <w:szCs w:val="28"/>
           <w:lang w:val="en-US"/>
@@ -947,6 +1069,8 @@
       <w:r>
         <w:rPr>
           <w:rFonts w:ascii="Times New Roman" w:hAnsi="Times New Roman" w:cs="Times New Roman"/>
+          <w:b/>
+          <w:bCs/>
           <w:sz w:val="28"/>
           <w:szCs w:val="28"/>
           <w:lang w:val="en-US"/>
@@ -956,6 +1080,8 @@
       <w:r>
         <w:rPr>
           <w:rFonts w:ascii="Times New Roman" w:hAnsi="Times New Roman" w:cs="Times New Roman"/>
+          <w:b/>
+          <w:bCs/>
           <w:sz w:val="28"/>
           <w:szCs w:val="28"/>
           <w:lang w:val="en-US"/>
@@ -965,6 +1091,8 @@
       <w:r>
         <w:rPr>
           <w:rFonts w:ascii="Times New Roman" w:hAnsi="Times New Roman" w:cs="Times New Roman"/>
+          <w:b/>
+          <w:bCs/>
           <w:sz w:val="28"/>
           <w:szCs w:val="28"/>
         </w:rPr>
@@ -975,14 +1103,18 @@
       <w:pPr>
         <w:rPr>
           <w:rFonts w:ascii="Times New Roman" w:hAnsi="Times New Roman" w:cs="Times New Roman"/>
-          <w:sz w:val="28"/>
-          <w:szCs w:val="28"/>
-          <w:lang w:val="en-US"/>
-        </w:rPr>
-      </w:pPr>
-      <w:r>
-        <w:rPr>
-          <w:rFonts w:ascii="Times New Roman" w:hAnsi="Times New Roman" w:cs="Times New Roman"/>
+          <w:b/>
+          <w:bCs/>
+          <w:sz w:val="28"/>
+          <w:szCs w:val="28"/>
+          <w:lang w:val="en-US"/>
+        </w:rPr>
+      </w:pPr>
+      <w:r>
+        <w:rPr>
+          <w:rFonts w:ascii="Times New Roman" w:hAnsi="Times New Roman" w:cs="Times New Roman"/>
+          <w:b/>
+          <w:bCs/>
           <w:sz w:val="28"/>
           <w:szCs w:val="28"/>
           <w:lang w:val="en-US"/>
@@ -994,22 +1126,27 @@
       <w:pPr>
         <w:rPr>
           <w:rFonts w:ascii="Times New Roman" w:hAnsi="Times New Roman" w:cs="Times New Roman"/>
-          <w:sz w:val="28"/>
-          <w:szCs w:val="28"/>
-          <w:lang w:val="en-US"/>
-        </w:rPr>
-      </w:pPr>
-      <w:r>
-        <w:rPr>
-          <w:rFonts w:ascii="Times New Roman" w:hAnsi="Times New Roman" w:cs="Times New Roman"/>
+          <w:b/>
+          <w:bCs/>
+          <w:sz w:val="28"/>
+          <w:szCs w:val="28"/>
+          <w:lang w:val="en-US"/>
+        </w:rPr>
+      </w:pPr>
+      <w:r>
+        <w:rPr>
+          <w:rFonts w:ascii="Times New Roman" w:hAnsi="Times New Roman" w:cs="Times New Roman"/>
+          <w:b/>
+          <w:bCs/>
+          <w:noProof/>
           <w:sz w:val="28"/>
           <w:szCs w:val="28"/>
           <w:lang w:val="en-US"/>
         </w:rPr>
         <w:drawing>
-          <wp:inline distT="0" distB="0" distL="0" distR="0" wp14:anchorId="77ACC254" wp14:editId="3A630F10">
-            <wp:extent cx="5731510" cy="1930400"/>
-            <wp:effectExtent l="0" t="0" r="2540" b="0"/>
+          <wp:inline distT="0" distB="0" distL="0" distR="0" wp14:anchorId="77ACC254" wp14:editId="6EAD3903">
+            <wp:extent cx="5070764" cy="1707858"/>
+            <wp:effectExtent l="0" t="0" r="0" b="6985"/>
             <wp:docPr id="975996462" name="Picture 1"/>
             <wp:cNvGraphicFramePr>
               <a:graphicFrameLocks xmlns:a="http://schemas.openxmlformats.org/drawingml/2006/main" noChangeAspect="1"/>
@@ -1030,7 +1167,7 @@
                   <pic:spPr>
                     <a:xfrm>
                       <a:off x="0" y="0"/>
-                      <a:ext cx="5731510" cy="1930400"/>
+                      <a:ext cx="5076968" cy="1709947"/>
                     </a:xfrm>
                     <a:prstGeom prst="rect">
                       <a:avLst/>
@@ -1047,14 +1184,18 @@
       <w:pPr>
         <w:rPr>
           <w:rFonts w:ascii="Times New Roman" w:hAnsi="Times New Roman" w:cs="Times New Roman"/>
-          <w:sz w:val="28"/>
-          <w:szCs w:val="28"/>
-          <w:lang w:val="en-US"/>
-        </w:rPr>
-      </w:pPr>
-      <w:r>
-        <w:rPr>
-          <w:rFonts w:ascii="Times New Roman" w:hAnsi="Times New Roman" w:cs="Times New Roman"/>
+          <w:b/>
+          <w:bCs/>
+          <w:sz w:val="28"/>
+          <w:szCs w:val="28"/>
+          <w:lang w:val="en-US"/>
+        </w:rPr>
+      </w:pPr>
+      <w:r>
+        <w:rPr>
+          <w:rFonts w:ascii="Times New Roman" w:hAnsi="Times New Roman" w:cs="Times New Roman"/>
+          <w:b/>
+          <w:bCs/>
           <w:sz w:val="28"/>
           <w:szCs w:val="28"/>
           <w:lang w:val="en-US"/>
@@ -1066,14 +1207,19 @@
       <w:pPr>
         <w:rPr>
           <w:rFonts w:ascii="Times New Roman" w:hAnsi="Times New Roman" w:cs="Times New Roman"/>
-          <w:sz w:val="28"/>
-          <w:szCs w:val="28"/>
-          <w:lang w:val="en-US"/>
-        </w:rPr>
-      </w:pPr>
-      <w:r>
-        <w:rPr>
-          <w:rFonts w:ascii="Times New Roman" w:hAnsi="Times New Roman" w:cs="Times New Roman"/>
+          <w:b/>
+          <w:bCs/>
+          <w:sz w:val="28"/>
+          <w:szCs w:val="28"/>
+          <w:lang w:val="en-US"/>
+        </w:rPr>
+      </w:pPr>
+      <w:r>
+        <w:rPr>
+          <w:rFonts w:ascii="Times New Roman" w:hAnsi="Times New Roman" w:cs="Times New Roman"/>
+          <w:b/>
+          <w:bCs/>
+          <w:noProof/>
           <w:sz w:val="28"/>
           <w:szCs w:val="28"/>
           <w:lang w:val="en-US"/>
@@ -1119,33 +1265,41 @@
       <w:pPr>
         <w:rPr>
           <w:rFonts w:ascii="Times New Roman" w:hAnsi="Times New Roman" w:cs="Times New Roman"/>
-          <w:sz w:val="28"/>
-          <w:szCs w:val="28"/>
-          <w:lang w:val="en-US"/>
-        </w:rPr>
-      </w:pPr>
-    </w:p>
-    <w:p>
-      <w:pPr>
-        <w:rPr>
-          <w:rFonts w:ascii="Times New Roman" w:hAnsi="Times New Roman" w:cs="Times New Roman"/>
-          <w:sz w:val="28"/>
-          <w:szCs w:val="28"/>
-          <w:lang w:val="en-US"/>
-        </w:rPr>
-      </w:pPr>
-    </w:p>
-    <w:p>
-      <w:pPr>
-        <w:rPr>
-          <w:rFonts w:ascii="Times New Roman" w:hAnsi="Times New Roman" w:cs="Times New Roman"/>
-          <w:sz w:val="28"/>
-          <w:szCs w:val="28"/>
-        </w:rPr>
-      </w:pPr>
-      <w:r>
-        <w:rPr>
-          <w:rFonts w:ascii="Times New Roman" w:hAnsi="Times New Roman" w:cs="Times New Roman"/>
+          <w:b/>
+          <w:bCs/>
+          <w:sz w:val="28"/>
+          <w:szCs w:val="28"/>
+          <w:lang w:val="en-US"/>
+        </w:rPr>
+      </w:pPr>
+    </w:p>
+    <w:p>
+      <w:pPr>
+        <w:rPr>
+          <w:rFonts w:ascii="Times New Roman" w:hAnsi="Times New Roman" w:cs="Times New Roman"/>
+          <w:b/>
+          <w:bCs/>
+          <w:sz w:val="28"/>
+          <w:szCs w:val="28"/>
+          <w:lang w:val="en-US"/>
+        </w:rPr>
+      </w:pPr>
+    </w:p>
+    <w:p>
+      <w:pPr>
+        <w:rPr>
+          <w:rFonts w:ascii="Times New Roman" w:hAnsi="Times New Roman" w:cs="Times New Roman"/>
+          <w:b/>
+          <w:bCs/>
+          <w:sz w:val="28"/>
+          <w:szCs w:val="28"/>
+        </w:rPr>
+      </w:pPr>
+      <w:r>
+        <w:rPr>
+          <w:rFonts w:ascii="Times New Roman" w:hAnsi="Times New Roman" w:cs="Times New Roman"/>
+          <w:b/>
+          <w:bCs/>
           <w:sz w:val="28"/>
           <w:szCs w:val="28"/>
           <w:lang w:val="en-US"/>
@@ -1155,6 +1309,8 @@
       <w:r>
         <w:rPr>
           <w:rFonts w:ascii="Times New Roman" w:hAnsi="Times New Roman" w:cs="Times New Roman"/>
+          <w:b/>
+          <w:bCs/>
           <w:sz w:val="28"/>
           <w:szCs w:val="28"/>
           <w:lang w:val="en-US"/>
@@ -1164,6 +1320,8 @@
       <w:r>
         <w:rPr>
           <w:rFonts w:ascii="Times New Roman" w:hAnsi="Times New Roman" w:cs="Times New Roman"/>
+          <w:b/>
+          <w:bCs/>
           <w:sz w:val="28"/>
           <w:szCs w:val="28"/>
           <w:lang w:val="en-US"/>
@@ -1173,6 +1331,8 @@
       <w:r>
         <w:rPr>
           <w:rFonts w:ascii="Times New Roman" w:hAnsi="Times New Roman" w:cs="Times New Roman"/>
+          <w:b/>
+          <w:bCs/>
           <w:sz w:val="28"/>
           <w:szCs w:val="28"/>
           <w:lang w:val="en-US"/>
@@ -1182,6 +1342,8 @@
       <w:r>
         <w:rPr>
           <w:rFonts w:ascii="Times New Roman" w:hAnsi="Times New Roman" w:cs="Times New Roman"/>
+          <w:b/>
+          <w:bCs/>
           <w:sz w:val="28"/>
           <w:szCs w:val="28"/>
         </w:rPr>
@@ -1192,14 +1354,18 @@
       <w:pPr>
         <w:rPr>
           <w:rFonts w:ascii="Times New Roman" w:hAnsi="Times New Roman" w:cs="Times New Roman"/>
-          <w:sz w:val="28"/>
-          <w:szCs w:val="28"/>
-          <w:lang w:val="en-US"/>
-        </w:rPr>
-      </w:pPr>
-      <w:r>
-        <w:rPr>
-          <w:rFonts w:ascii="Times New Roman" w:hAnsi="Times New Roman" w:cs="Times New Roman"/>
+          <w:b/>
+          <w:bCs/>
+          <w:sz w:val="28"/>
+          <w:szCs w:val="28"/>
+          <w:lang w:val="en-US"/>
+        </w:rPr>
+      </w:pPr>
+      <w:r>
+        <w:rPr>
+          <w:rFonts w:ascii="Times New Roman" w:hAnsi="Times New Roman" w:cs="Times New Roman"/>
+          <w:b/>
+          <w:bCs/>
           <w:sz w:val="28"/>
           <w:szCs w:val="28"/>
           <w:lang w:val="en-US"/>
@@ -1209,6 +1375,8 @@
       <w:r>
         <w:rPr>
           <w:rFonts w:ascii="Times New Roman" w:hAnsi="Times New Roman" w:cs="Times New Roman"/>
+          <w:b/>
+          <w:bCs/>
           <w:noProof/>
           <w:sz w:val="28"/>
           <w:szCs w:val="28"/>
@@ -1218,6 +1386,9 @@
       <w:r>
         <w:rPr>
           <w:rFonts w:ascii="Times New Roman" w:hAnsi="Times New Roman" w:cs="Times New Roman"/>
+          <w:b/>
+          <w:bCs/>
+          <w:noProof/>
           <w:sz w:val="28"/>
           <w:szCs w:val="28"/>
           <w:lang w:val="en-US"/>
@@ -1263,14 +1434,18 @@
       <w:pPr>
         <w:rPr>
           <w:rFonts w:ascii="Times New Roman" w:hAnsi="Times New Roman" w:cs="Times New Roman"/>
-          <w:sz w:val="28"/>
-          <w:szCs w:val="28"/>
-          <w:lang w:val="en-US"/>
-        </w:rPr>
-      </w:pPr>
-      <w:r>
-        <w:rPr>
-          <w:rFonts w:ascii="Times New Roman" w:hAnsi="Times New Roman" w:cs="Times New Roman"/>
+          <w:b/>
+          <w:bCs/>
+          <w:sz w:val="28"/>
+          <w:szCs w:val="28"/>
+          <w:lang w:val="en-US"/>
+        </w:rPr>
+      </w:pPr>
+      <w:r>
+        <w:rPr>
+          <w:rFonts w:ascii="Times New Roman" w:hAnsi="Times New Roman" w:cs="Times New Roman"/>
+          <w:b/>
+          <w:bCs/>
           <w:sz w:val="28"/>
           <w:szCs w:val="28"/>
           <w:lang w:val="en-US"/>
@@ -1282,14 +1457,19 @@
       <w:pPr>
         <w:rPr>
           <w:rFonts w:ascii="Times New Roman" w:hAnsi="Times New Roman" w:cs="Times New Roman"/>
-          <w:sz w:val="28"/>
-          <w:szCs w:val="28"/>
-          <w:lang w:val="en-US"/>
-        </w:rPr>
-      </w:pPr>
-      <w:r>
-        <w:rPr>
-          <w:rFonts w:ascii="Times New Roman" w:hAnsi="Times New Roman" w:cs="Times New Roman"/>
+          <w:b/>
+          <w:bCs/>
+          <w:sz w:val="28"/>
+          <w:szCs w:val="28"/>
+          <w:lang w:val="en-US"/>
+        </w:rPr>
+      </w:pPr>
+      <w:r>
+        <w:rPr>
+          <w:rFonts w:ascii="Times New Roman" w:hAnsi="Times New Roman" w:cs="Times New Roman"/>
+          <w:b/>
+          <w:bCs/>
+          <w:noProof/>
           <w:sz w:val="28"/>
           <w:szCs w:val="28"/>
           <w:lang w:val="en-US"/>
@@ -1335,13 +1515,17 @@
       <w:pPr>
         <w:rPr>
           <w:rFonts w:ascii="Times New Roman" w:hAnsi="Times New Roman" w:cs="Times New Roman"/>
-          <w:sz w:val="28"/>
-          <w:szCs w:val="28"/>
-        </w:rPr>
-      </w:pPr>
-      <w:r>
-        <w:rPr>
-          <w:rFonts w:ascii="Times New Roman" w:hAnsi="Times New Roman" w:cs="Times New Roman"/>
+          <w:b/>
+          <w:bCs/>
+          <w:sz w:val="28"/>
+          <w:szCs w:val="28"/>
+        </w:rPr>
+      </w:pPr>
+      <w:r>
+        <w:rPr>
+          <w:rFonts w:ascii="Times New Roman" w:hAnsi="Times New Roman" w:cs="Times New Roman"/>
+          <w:b/>
+          <w:bCs/>
           <w:sz w:val="28"/>
           <w:szCs w:val="28"/>
           <w:lang w:val="en-US"/>
@@ -1351,6 +1535,8 @@
       <w:r>
         <w:rPr>
           <w:rFonts w:ascii="Times New Roman" w:hAnsi="Times New Roman" w:cs="Times New Roman"/>
+          <w:b/>
+          <w:bCs/>
           <w:sz w:val="28"/>
           <w:szCs w:val="28"/>
           <w:lang w:val="en-US"/>
@@ -1360,6 +1546,8 @@
       <w:r>
         <w:rPr>
           <w:rFonts w:ascii="Times New Roman" w:hAnsi="Times New Roman" w:cs="Times New Roman"/>
+          <w:b/>
+          <w:bCs/>
           <w:sz w:val="28"/>
           <w:szCs w:val="28"/>
           <w:lang w:val="en-US"/>
@@ -1369,6 +1557,8 @@
       <w:r>
         <w:rPr>
           <w:rFonts w:ascii="Consolas" w:eastAsia="Times New Roman" w:hAnsi="Consolas" w:cs="Times New Roman"/>
+          <w:b/>
+          <w:bCs/>
           <w:color w:val="7F848E"/>
           <w:kern w:val="0"/>
           <w:sz w:val="21"/>
@@ -1381,6 +1571,8 @@
       <w:r>
         <w:rPr>
           <w:rFonts w:ascii="Times New Roman" w:hAnsi="Times New Roman" w:cs="Times New Roman"/>
+          <w:b/>
+          <w:bCs/>
           <w:sz w:val="28"/>
           <w:szCs w:val="28"/>
         </w:rPr>
@@ -1391,14 +1583,18 @@
       <w:pPr>
         <w:rPr>
           <w:rFonts w:ascii="Times New Roman" w:hAnsi="Times New Roman" w:cs="Times New Roman"/>
-          <w:sz w:val="28"/>
-          <w:szCs w:val="28"/>
-          <w:lang w:val="en-US"/>
-        </w:rPr>
-      </w:pPr>
-      <w:r>
-        <w:rPr>
-          <w:rFonts w:ascii="Times New Roman" w:hAnsi="Times New Roman" w:cs="Times New Roman"/>
+          <w:b/>
+          <w:bCs/>
+          <w:sz w:val="28"/>
+          <w:szCs w:val="28"/>
+          <w:lang w:val="en-US"/>
+        </w:rPr>
+      </w:pPr>
+      <w:r>
+        <w:rPr>
+          <w:rFonts w:ascii="Times New Roman" w:hAnsi="Times New Roman" w:cs="Times New Roman"/>
+          <w:b/>
+          <w:bCs/>
           <w:sz w:val="28"/>
           <w:szCs w:val="28"/>
           <w:lang w:val="en-US"/>
@@ -1410,14 +1606,19 @@
       <w:pPr>
         <w:rPr>
           <w:rFonts w:ascii="Times New Roman" w:hAnsi="Times New Roman" w:cs="Times New Roman"/>
-          <w:sz w:val="28"/>
-          <w:szCs w:val="28"/>
-          <w:lang w:val="en-US"/>
-        </w:rPr>
-      </w:pPr>
-      <w:r>
-        <w:rPr>
-          <w:rFonts w:ascii="Times New Roman" w:hAnsi="Times New Roman" w:cs="Times New Roman"/>
+          <w:b/>
+          <w:bCs/>
+          <w:sz w:val="28"/>
+          <w:szCs w:val="28"/>
+          <w:lang w:val="en-US"/>
+        </w:rPr>
+      </w:pPr>
+      <w:r>
+        <w:rPr>
+          <w:rFonts w:ascii="Times New Roman" w:hAnsi="Times New Roman" w:cs="Times New Roman"/>
+          <w:b/>
+          <w:bCs/>
+          <w:noProof/>
           <w:sz w:val="28"/>
           <w:szCs w:val="28"/>
           <w:lang w:val="en-US"/>
@@ -1463,14 +1664,18 @@
       <w:pPr>
         <w:rPr>
           <w:rFonts w:ascii="Times New Roman" w:hAnsi="Times New Roman" w:cs="Times New Roman"/>
-          <w:sz w:val="28"/>
-          <w:szCs w:val="28"/>
-          <w:lang w:val="en-US"/>
-        </w:rPr>
-      </w:pPr>
-      <w:r>
-        <w:rPr>
-          <w:rFonts w:ascii="Times New Roman" w:hAnsi="Times New Roman" w:cs="Times New Roman"/>
+          <w:b/>
+          <w:bCs/>
+          <w:sz w:val="28"/>
+          <w:szCs w:val="28"/>
+          <w:lang w:val="en-US"/>
+        </w:rPr>
+      </w:pPr>
+      <w:r>
+        <w:rPr>
+          <w:rFonts w:ascii="Times New Roman" w:hAnsi="Times New Roman" w:cs="Times New Roman"/>
+          <w:b/>
+          <w:bCs/>
           <w:sz w:val="28"/>
           <w:szCs w:val="28"/>
           <w:lang w:val="en-US"/>
@@ -1482,14 +1687,19 @@
       <w:pPr>
         <w:rPr>
           <w:rFonts w:ascii="Times New Roman" w:hAnsi="Times New Roman" w:cs="Times New Roman"/>
-          <w:sz w:val="28"/>
-          <w:szCs w:val="28"/>
-          <w:lang w:val="en-US"/>
-        </w:rPr>
-      </w:pPr>
-      <w:r>
-        <w:rPr>
-          <w:rFonts w:ascii="Times New Roman" w:hAnsi="Times New Roman" w:cs="Times New Roman"/>
+          <w:b/>
+          <w:bCs/>
+          <w:sz w:val="28"/>
+          <w:szCs w:val="28"/>
+          <w:lang w:val="en-US"/>
+        </w:rPr>
+      </w:pPr>
+      <w:r>
+        <w:rPr>
+          <w:rFonts w:ascii="Times New Roman" w:hAnsi="Times New Roman" w:cs="Times New Roman"/>
+          <w:b/>
+          <w:bCs/>
+          <w:noProof/>
           <w:sz w:val="28"/>
           <w:szCs w:val="28"/>
           <w:lang w:val="en-US"/>
@@ -1535,33 +1745,41 @@
       <w:pPr>
         <w:rPr>
           <w:rFonts w:ascii="Times New Roman" w:hAnsi="Times New Roman" w:cs="Times New Roman"/>
-          <w:sz w:val="28"/>
-          <w:szCs w:val="28"/>
-          <w:lang w:val="en-US"/>
-        </w:rPr>
-      </w:pPr>
-    </w:p>
-    <w:p>
-      <w:pPr>
-        <w:rPr>
-          <w:rFonts w:ascii="Times New Roman" w:hAnsi="Times New Roman" w:cs="Times New Roman"/>
-          <w:sz w:val="28"/>
-          <w:szCs w:val="28"/>
-          <w:lang w:val="en-US"/>
-        </w:rPr>
-      </w:pPr>
-    </w:p>
-    <w:p>
-      <w:pPr>
-        <w:rPr>
-          <w:rFonts w:ascii="Times New Roman" w:hAnsi="Times New Roman" w:cs="Times New Roman"/>
-          <w:sz w:val="28"/>
-          <w:szCs w:val="28"/>
-        </w:rPr>
-      </w:pPr>
-      <w:r>
-        <w:rPr>
-          <w:rFonts w:ascii="Times New Roman" w:hAnsi="Times New Roman" w:cs="Times New Roman"/>
+          <w:b/>
+          <w:bCs/>
+          <w:sz w:val="28"/>
+          <w:szCs w:val="28"/>
+          <w:lang w:val="en-US"/>
+        </w:rPr>
+      </w:pPr>
+    </w:p>
+    <w:p>
+      <w:pPr>
+        <w:rPr>
+          <w:rFonts w:ascii="Times New Roman" w:hAnsi="Times New Roman" w:cs="Times New Roman"/>
+          <w:b/>
+          <w:bCs/>
+          <w:sz w:val="28"/>
+          <w:szCs w:val="28"/>
+          <w:lang w:val="en-US"/>
+        </w:rPr>
+      </w:pPr>
+    </w:p>
+    <w:p>
+      <w:pPr>
+        <w:rPr>
+          <w:rFonts w:ascii="Times New Roman" w:hAnsi="Times New Roman" w:cs="Times New Roman"/>
+          <w:b/>
+          <w:bCs/>
+          <w:sz w:val="28"/>
+          <w:szCs w:val="28"/>
+        </w:rPr>
+      </w:pPr>
+      <w:r>
+        <w:rPr>
+          <w:rFonts w:ascii="Times New Roman" w:hAnsi="Times New Roman" w:cs="Times New Roman"/>
+          <w:b/>
+          <w:bCs/>
           <w:sz w:val="28"/>
           <w:szCs w:val="28"/>
           <w:lang w:val="en-US"/>
@@ -1572,6 +1790,8 @@
       <w:r>
         <w:rPr>
           <w:rFonts w:ascii="Times New Roman" w:hAnsi="Times New Roman" w:cs="Times New Roman"/>
+          <w:b/>
+          <w:bCs/>
           <w:sz w:val="28"/>
           <w:szCs w:val="28"/>
           <w:lang w:val="en-US"/>
@@ -1581,6 +1801,8 @@
       <w:r>
         <w:rPr>
           <w:rFonts w:ascii="Times New Roman" w:hAnsi="Times New Roman" w:cs="Times New Roman"/>
+          <w:b/>
+          <w:bCs/>
           <w:sz w:val="28"/>
           <w:szCs w:val="28"/>
           <w:lang w:val="en-US"/>
@@ -1590,6 +1812,8 @@
       <w:r>
         <w:rPr>
           <w:rFonts w:ascii="Times New Roman" w:hAnsi="Times New Roman" w:cs="Times New Roman"/>
+          <w:b/>
+          <w:bCs/>
           <w:sz w:val="28"/>
           <w:szCs w:val="28"/>
           <w:lang w:val="en-US"/>
@@ -1599,32 +1823,30 @@
       <w:r>
         <w:rPr>
           <w:rFonts w:ascii="Times New Roman" w:hAnsi="Times New Roman" w:cs="Times New Roman"/>
-          <w:sz w:val="28"/>
-          <w:szCs w:val="28"/>
-        </w:rPr>
-        <w:t>Write a program which takes any date as input and display next date of the calendar</w:t>
-      </w:r>
-      <w:r>
-        <w:rPr>
-          <w:rFonts w:ascii="Times New Roman" w:hAnsi="Times New Roman" w:cs="Times New Roman"/>
-          <w:sz w:val="28"/>
-          <w:szCs w:val="28"/>
-        </w:rPr>
-        <w:t>.</w:t>
-      </w:r>
-    </w:p>
-    <w:p>
-      <w:pPr>
-        <w:rPr>
-          <w:rFonts w:ascii="Times New Roman" w:hAnsi="Times New Roman" w:cs="Times New Roman"/>
-          <w:sz w:val="28"/>
-          <w:szCs w:val="28"/>
-          <w:lang w:val="en-US"/>
-        </w:rPr>
-      </w:pPr>
-      <w:r>
-        <w:rPr>
-          <w:rFonts w:ascii="Times New Roman" w:hAnsi="Times New Roman" w:cs="Times New Roman"/>
+          <w:b/>
+          <w:bCs/>
+          <w:sz w:val="28"/>
+          <w:szCs w:val="28"/>
+        </w:rPr>
+        <w:t>Write a program which takes any date as input and display next date of the calendar.</w:t>
+      </w:r>
+    </w:p>
+    <w:p>
+      <w:pPr>
+        <w:rPr>
+          <w:rFonts w:ascii="Times New Roman" w:hAnsi="Times New Roman" w:cs="Times New Roman"/>
+          <w:b/>
+          <w:bCs/>
+          <w:sz w:val="28"/>
+          <w:szCs w:val="28"/>
+          <w:lang w:val="en-US"/>
+        </w:rPr>
+      </w:pPr>
+      <w:r>
+        <w:rPr>
+          <w:rFonts w:ascii="Times New Roman" w:hAnsi="Times New Roman" w:cs="Times New Roman"/>
+          <w:b/>
+          <w:bCs/>
           <w:sz w:val="28"/>
           <w:szCs w:val="28"/>
           <w:lang w:val="en-US"/>
@@ -1636,14 +1858,19 @@
       <w:pPr>
         <w:rPr>
           <w:rFonts w:ascii="Times New Roman" w:hAnsi="Times New Roman" w:cs="Times New Roman"/>
-          <w:sz w:val="28"/>
-          <w:szCs w:val="28"/>
-          <w:lang w:val="en-US"/>
-        </w:rPr>
-      </w:pPr>
-      <w:r>
-        <w:rPr>
-          <w:rFonts w:ascii="Times New Roman" w:hAnsi="Times New Roman" w:cs="Times New Roman"/>
+          <w:b/>
+          <w:bCs/>
+          <w:sz w:val="28"/>
+          <w:szCs w:val="28"/>
+          <w:lang w:val="en-US"/>
+        </w:rPr>
+      </w:pPr>
+      <w:r>
+        <w:rPr>
+          <w:rFonts w:ascii="Times New Roman" w:hAnsi="Times New Roman" w:cs="Times New Roman"/>
+          <w:b/>
+          <w:bCs/>
+          <w:noProof/>
           <w:sz w:val="28"/>
           <w:szCs w:val="28"/>
           <w:lang w:val="en-US"/>
@@ -1689,14 +1916,18 @@
       <w:pPr>
         <w:rPr>
           <w:rFonts w:ascii="Times New Roman" w:hAnsi="Times New Roman" w:cs="Times New Roman"/>
-          <w:sz w:val="28"/>
-          <w:szCs w:val="28"/>
-          <w:lang w:val="en-US"/>
-        </w:rPr>
-      </w:pPr>
-      <w:r>
-        <w:rPr>
-          <w:rFonts w:ascii="Times New Roman" w:hAnsi="Times New Roman" w:cs="Times New Roman"/>
+          <w:b/>
+          <w:bCs/>
+          <w:sz w:val="28"/>
+          <w:szCs w:val="28"/>
+          <w:lang w:val="en-US"/>
+        </w:rPr>
+      </w:pPr>
+      <w:r>
+        <w:rPr>
+          <w:rFonts w:ascii="Times New Roman" w:hAnsi="Times New Roman" w:cs="Times New Roman"/>
+          <w:b/>
+          <w:bCs/>
           <w:sz w:val="28"/>
           <w:szCs w:val="28"/>
           <w:lang w:val="en-US"/>
@@ -1708,14 +1939,19 @@
       <w:pPr>
         <w:rPr>
           <w:rFonts w:ascii="Times New Roman" w:hAnsi="Times New Roman" w:cs="Times New Roman"/>
-          <w:sz w:val="28"/>
-          <w:szCs w:val="28"/>
-          <w:lang w:val="en-US"/>
-        </w:rPr>
-      </w:pPr>
-      <w:r>
-        <w:rPr>
-          <w:rFonts w:ascii="Times New Roman" w:hAnsi="Times New Roman" w:cs="Times New Roman"/>
+          <w:b/>
+          <w:bCs/>
+          <w:sz w:val="28"/>
+          <w:szCs w:val="28"/>
+          <w:lang w:val="en-US"/>
+        </w:rPr>
+      </w:pPr>
+      <w:r>
+        <w:rPr>
+          <w:rFonts w:ascii="Times New Roman" w:hAnsi="Times New Roman" w:cs="Times New Roman"/>
+          <w:b/>
+          <w:bCs/>
+          <w:noProof/>
           <w:sz w:val="28"/>
           <w:szCs w:val="28"/>
           <w:lang w:val="en-US"/>
@@ -1761,133 +1997,161 @@
       <w:pPr>
         <w:rPr>
           <w:rFonts w:ascii="Times New Roman" w:hAnsi="Times New Roman" w:cs="Times New Roman"/>
-          <w:sz w:val="28"/>
-          <w:szCs w:val="28"/>
-          <w:lang w:val="en-US"/>
-        </w:rPr>
-      </w:pPr>
-    </w:p>
-    <w:p>
-      <w:pPr>
-        <w:rPr>
-          <w:rFonts w:ascii="Times New Roman" w:hAnsi="Times New Roman" w:cs="Times New Roman"/>
-          <w:sz w:val="28"/>
-          <w:szCs w:val="28"/>
-          <w:lang w:val="en-US"/>
-        </w:rPr>
-      </w:pPr>
-    </w:p>
-    <w:p>
-      <w:pPr>
-        <w:rPr>
-          <w:rFonts w:ascii="Times New Roman" w:hAnsi="Times New Roman" w:cs="Times New Roman"/>
-          <w:sz w:val="28"/>
-          <w:szCs w:val="28"/>
-          <w:lang w:val="en-US"/>
-        </w:rPr>
-      </w:pPr>
-    </w:p>
-    <w:p>
-      <w:pPr>
-        <w:rPr>
-          <w:rFonts w:ascii="Times New Roman" w:hAnsi="Times New Roman" w:cs="Times New Roman"/>
-          <w:sz w:val="28"/>
-          <w:szCs w:val="28"/>
-          <w:lang w:val="en-US"/>
-        </w:rPr>
-      </w:pPr>
-    </w:p>
-    <w:p>
-      <w:pPr>
-        <w:rPr>
-          <w:rFonts w:ascii="Times New Roman" w:hAnsi="Times New Roman" w:cs="Times New Roman"/>
-          <w:sz w:val="28"/>
-          <w:szCs w:val="28"/>
-          <w:lang w:val="en-US"/>
-        </w:rPr>
-      </w:pPr>
-    </w:p>
-    <w:p>
-      <w:pPr>
-        <w:rPr>
-          <w:rFonts w:ascii="Times New Roman" w:hAnsi="Times New Roman" w:cs="Times New Roman"/>
-          <w:sz w:val="28"/>
-          <w:szCs w:val="28"/>
-          <w:lang w:val="en-US"/>
-        </w:rPr>
-      </w:pPr>
-    </w:p>
-    <w:p>
-      <w:pPr>
-        <w:rPr>
-          <w:rFonts w:ascii="Times New Roman" w:hAnsi="Times New Roman" w:cs="Times New Roman"/>
-          <w:sz w:val="28"/>
-          <w:szCs w:val="28"/>
-          <w:lang w:val="en-US"/>
-        </w:rPr>
-      </w:pPr>
-    </w:p>
-    <w:p>
-      <w:pPr>
-        <w:rPr>
-          <w:rFonts w:ascii="Times New Roman" w:hAnsi="Times New Roman" w:cs="Times New Roman"/>
-          <w:sz w:val="28"/>
-          <w:szCs w:val="28"/>
-          <w:lang w:val="en-US"/>
-        </w:rPr>
-      </w:pPr>
-    </w:p>
-    <w:p>
-      <w:pPr>
-        <w:rPr>
-          <w:rFonts w:ascii="Times New Roman" w:hAnsi="Times New Roman" w:cs="Times New Roman"/>
-          <w:sz w:val="28"/>
-          <w:szCs w:val="28"/>
-          <w:lang w:val="en-US"/>
-        </w:rPr>
-      </w:pPr>
-    </w:p>
-    <w:p>
-      <w:pPr>
-        <w:rPr>
-          <w:rFonts w:ascii="Times New Roman" w:hAnsi="Times New Roman" w:cs="Times New Roman"/>
-          <w:sz w:val="28"/>
-          <w:szCs w:val="28"/>
-          <w:lang w:val="en-US"/>
-        </w:rPr>
-      </w:pPr>
-    </w:p>
-    <w:p>
-      <w:pPr>
-        <w:rPr>
-          <w:rFonts w:ascii="Times New Roman" w:hAnsi="Times New Roman" w:cs="Times New Roman"/>
-          <w:sz w:val="28"/>
-          <w:szCs w:val="28"/>
-          <w:lang w:val="en-US"/>
-        </w:rPr>
-      </w:pPr>
-    </w:p>
-    <w:p>
-      <w:pPr>
-        <w:rPr>
-          <w:rFonts w:ascii="Times New Roman" w:hAnsi="Times New Roman" w:cs="Times New Roman"/>
-          <w:sz w:val="28"/>
-          <w:szCs w:val="28"/>
-          <w:lang w:val="en-US"/>
-        </w:rPr>
-      </w:pPr>
-    </w:p>
-    <w:p>
-      <w:pPr>
-        <w:rPr>
-          <w:rFonts w:ascii="Times New Roman" w:hAnsi="Times New Roman" w:cs="Times New Roman"/>
-          <w:sz w:val="28"/>
-          <w:szCs w:val="28"/>
-        </w:rPr>
-      </w:pPr>
-      <w:r>
-        <w:rPr>
-          <w:rFonts w:ascii="Times New Roman" w:hAnsi="Times New Roman" w:cs="Times New Roman"/>
+          <w:b/>
+          <w:bCs/>
+          <w:sz w:val="28"/>
+          <w:szCs w:val="28"/>
+          <w:lang w:val="en-US"/>
+        </w:rPr>
+      </w:pPr>
+    </w:p>
+    <w:p>
+      <w:pPr>
+        <w:rPr>
+          <w:rFonts w:ascii="Times New Roman" w:hAnsi="Times New Roman" w:cs="Times New Roman"/>
+          <w:b/>
+          <w:bCs/>
+          <w:sz w:val="28"/>
+          <w:szCs w:val="28"/>
+          <w:lang w:val="en-US"/>
+        </w:rPr>
+      </w:pPr>
+    </w:p>
+    <w:p>
+      <w:pPr>
+        <w:rPr>
+          <w:rFonts w:ascii="Times New Roman" w:hAnsi="Times New Roman" w:cs="Times New Roman"/>
+          <w:b/>
+          <w:bCs/>
+          <w:sz w:val="28"/>
+          <w:szCs w:val="28"/>
+          <w:lang w:val="en-US"/>
+        </w:rPr>
+      </w:pPr>
+    </w:p>
+    <w:p>
+      <w:pPr>
+        <w:rPr>
+          <w:rFonts w:ascii="Times New Roman" w:hAnsi="Times New Roman" w:cs="Times New Roman"/>
+          <w:b/>
+          <w:bCs/>
+          <w:sz w:val="28"/>
+          <w:szCs w:val="28"/>
+          <w:lang w:val="en-US"/>
+        </w:rPr>
+      </w:pPr>
+    </w:p>
+    <w:p>
+      <w:pPr>
+        <w:rPr>
+          <w:rFonts w:ascii="Times New Roman" w:hAnsi="Times New Roman" w:cs="Times New Roman"/>
+          <w:b/>
+          <w:bCs/>
+          <w:sz w:val="28"/>
+          <w:szCs w:val="28"/>
+          <w:lang w:val="en-US"/>
+        </w:rPr>
+      </w:pPr>
+    </w:p>
+    <w:p>
+      <w:pPr>
+        <w:rPr>
+          <w:rFonts w:ascii="Times New Roman" w:hAnsi="Times New Roman" w:cs="Times New Roman"/>
+          <w:b/>
+          <w:bCs/>
+          <w:sz w:val="28"/>
+          <w:szCs w:val="28"/>
+          <w:lang w:val="en-US"/>
+        </w:rPr>
+      </w:pPr>
+    </w:p>
+    <w:p>
+      <w:pPr>
+        <w:rPr>
+          <w:rFonts w:ascii="Times New Roman" w:hAnsi="Times New Roman" w:cs="Times New Roman"/>
+          <w:b/>
+          <w:bCs/>
+          <w:sz w:val="28"/>
+          <w:szCs w:val="28"/>
+          <w:lang w:val="en-US"/>
+        </w:rPr>
+      </w:pPr>
+    </w:p>
+    <w:p>
+      <w:pPr>
+        <w:rPr>
+          <w:rFonts w:ascii="Times New Roman" w:hAnsi="Times New Roman" w:cs="Times New Roman"/>
+          <w:b/>
+          <w:bCs/>
+          <w:sz w:val="28"/>
+          <w:szCs w:val="28"/>
+          <w:lang w:val="en-US"/>
+        </w:rPr>
+      </w:pPr>
+    </w:p>
+    <w:p>
+      <w:pPr>
+        <w:rPr>
+          <w:rFonts w:ascii="Times New Roman" w:hAnsi="Times New Roman" w:cs="Times New Roman"/>
+          <w:b/>
+          <w:bCs/>
+          <w:sz w:val="28"/>
+          <w:szCs w:val="28"/>
+          <w:lang w:val="en-US"/>
+        </w:rPr>
+      </w:pPr>
+    </w:p>
+    <w:p>
+      <w:pPr>
+        <w:rPr>
+          <w:rFonts w:ascii="Times New Roman" w:hAnsi="Times New Roman" w:cs="Times New Roman"/>
+          <w:b/>
+          <w:bCs/>
+          <w:sz w:val="28"/>
+          <w:szCs w:val="28"/>
+          <w:lang w:val="en-US"/>
+        </w:rPr>
+      </w:pPr>
+    </w:p>
+    <w:p>
+      <w:pPr>
+        <w:rPr>
+          <w:rFonts w:ascii="Times New Roman" w:hAnsi="Times New Roman" w:cs="Times New Roman"/>
+          <w:b/>
+          <w:bCs/>
+          <w:sz w:val="28"/>
+          <w:szCs w:val="28"/>
+          <w:lang w:val="en-US"/>
+        </w:rPr>
+      </w:pPr>
+    </w:p>
+    <w:p>
+      <w:pPr>
+        <w:rPr>
+          <w:rFonts w:ascii="Times New Roman" w:hAnsi="Times New Roman" w:cs="Times New Roman"/>
+          <w:b/>
+          <w:bCs/>
+          <w:sz w:val="28"/>
+          <w:szCs w:val="28"/>
+          <w:lang w:val="en-US"/>
+        </w:rPr>
+      </w:pPr>
+    </w:p>
+    <w:p>
+      <w:pPr>
+        <w:rPr>
+          <w:rFonts w:ascii="Times New Roman" w:hAnsi="Times New Roman" w:cs="Times New Roman"/>
+          <w:b/>
+          <w:bCs/>
+          <w:sz w:val="28"/>
+          <w:szCs w:val="28"/>
+        </w:rPr>
+      </w:pPr>
+      <w:r>
+        <w:rPr>
+          <w:rFonts w:ascii="Times New Roman" w:hAnsi="Times New Roman" w:cs="Times New Roman"/>
+          <w:b/>
+          <w:bCs/>
           <w:sz w:val="28"/>
           <w:szCs w:val="28"/>
           <w:lang w:val="en-US"/>
@@ -1897,6 +2161,8 @@
       <w:r>
         <w:rPr>
           <w:rFonts w:ascii="Times New Roman" w:hAnsi="Times New Roman" w:cs="Times New Roman"/>
+          <w:b/>
+          <w:bCs/>
           <w:sz w:val="28"/>
           <w:szCs w:val="28"/>
           <w:lang w:val="en-US"/>
@@ -1906,6 +2172,8 @@
       <w:r>
         <w:rPr>
           <w:rFonts w:ascii="Times New Roman" w:hAnsi="Times New Roman" w:cs="Times New Roman"/>
+          <w:b/>
+          <w:bCs/>
           <w:sz w:val="28"/>
           <w:szCs w:val="28"/>
           <w:lang w:val="en-US"/>
@@ -1915,6 +2183,8 @@
       <w:r>
         <w:rPr>
           <w:rFonts w:ascii="Times New Roman" w:hAnsi="Times New Roman" w:cs="Times New Roman"/>
+          <w:b/>
+          <w:bCs/>
           <w:sz w:val="28"/>
           <w:szCs w:val="28"/>
           <w:lang w:val="en-US"/>
@@ -1924,24 +2194,52 @@
       <w:r>
         <w:rPr>
           <w:rFonts w:ascii="Times New Roman" w:hAnsi="Times New Roman" w:cs="Times New Roman"/>
-          <w:sz w:val="28"/>
-          <w:szCs w:val="28"/>
-        </w:rPr>
-        <w:t>Print the grade sheet of a student for the given range of cgpa. Scan marks of five subjects and calculate the percentage.</w:t>
-      </w:r>
-    </w:p>
-    <w:p>
-      <w:pPr>
-        <w:rPr>
-          <w:rFonts w:ascii="Times New Roman" w:hAnsi="Times New Roman" w:cs="Times New Roman"/>
-          <w:sz w:val="28"/>
-          <w:szCs w:val="28"/>
-          <w:lang w:val="en-US"/>
-        </w:rPr>
-      </w:pPr>
-      <w:r>
-        <w:rPr>
-          <w:rFonts w:ascii="Times New Roman" w:hAnsi="Times New Roman" w:cs="Times New Roman"/>
+          <w:b/>
+          <w:bCs/>
+          <w:sz w:val="28"/>
+          <w:szCs w:val="28"/>
+        </w:rPr>
+        <w:t xml:space="preserve">Print the grade sheet of a student for the given range of </w:t>
+      </w:r>
+      <w:proofErr w:type="spellStart"/>
+      <w:r>
+        <w:rPr>
+          <w:rFonts w:ascii="Times New Roman" w:hAnsi="Times New Roman" w:cs="Times New Roman"/>
+          <w:b/>
+          <w:bCs/>
+          <w:sz w:val="28"/>
+          <w:szCs w:val="28"/>
+        </w:rPr>
+        <w:t>cgpa</w:t>
+      </w:r>
+      <w:proofErr w:type="spellEnd"/>
+      <w:r>
+        <w:rPr>
+          <w:rFonts w:ascii="Times New Roman" w:hAnsi="Times New Roman" w:cs="Times New Roman"/>
+          <w:b/>
+          <w:bCs/>
+          <w:sz w:val="28"/>
+          <w:szCs w:val="28"/>
+        </w:rPr>
+        <w:t>. Scan marks of five subjects and calculate the percentage.</w:t>
+      </w:r>
+    </w:p>
+    <w:p>
+      <w:pPr>
+        <w:rPr>
+          <w:rFonts w:ascii="Times New Roman" w:hAnsi="Times New Roman" w:cs="Times New Roman"/>
+          <w:b/>
+          <w:bCs/>
+          <w:sz w:val="28"/>
+          <w:szCs w:val="28"/>
+          <w:lang w:val="en-US"/>
+        </w:rPr>
+      </w:pPr>
+      <w:r>
+        <w:rPr>
+          <w:rFonts w:ascii="Times New Roman" w:hAnsi="Times New Roman" w:cs="Times New Roman"/>
+          <w:b/>
+          <w:bCs/>
           <w:sz w:val="28"/>
           <w:szCs w:val="28"/>
           <w:lang w:val="en-US"/>
@@ -1953,14 +2251,18 @@
       <w:pPr>
         <w:rPr>
           <w:rFonts w:ascii="Times New Roman" w:hAnsi="Times New Roman" w:cs="Times New Roman"/>
-          <w:sz w:val="28"/>
-          <w:szCs w:val="28"/>
-          <w:lang w:val="en-US"/>
-        </w:rPr>
-      </w:pPr>
-      <w:r>
-        <w:rPr>
-          <w:rFonts w:ascii="Times New Roman" w:hAnsi="Times New Roman" w:cs="Times New Roman"/>
+          <w:b/>
+          <w:bCs/>
+          <w:sz w:val="28"/>
+          <w:szCs w:val="28"/>
+          <w:lang w:val="en-US"/>
+        </w:rPr>
+      </w:pPr>
+      <w:r>
+        <w:rPr>
+          <w:rFonts w:ascii="Times New Roman" w:hAnsi="Times New Roman" w:cs="Times New Roman"/>
+          <w:b/>
+          <w:bCs/>
           <w:noProof/>
           <w:sz w:val="28"/>
           <w:szCs w:val="28"/>
@@ -2019,94 +2321,114 @@
       <w:pPr>
         <w:rPr>
           <w:rFonts w:ascii="Times New Roman" w:hAnsi="Times New Roman" w:cs="Times New Roman"/>
-          <w:sz w:val="28"/>
-          <w:szCs w:val="28"/>
-          <w:lang w:val="en-US"/>
-        </w:rPr>
-      </w:pPr>
-    </w:p>
-    <w:p>
-      <w:pPr>
-        <w:rPr>
-          <w:rFonts w:ascii="Times New Roman" w:hAnsi="Times New Roman" w:cs="Times New Roman"/>
-          <w:sz w:val="28"/>
-          <w:szCs w:val="28"/>
-          <w:lang w:val="en-US"/>
-        </w:rPr>
-      </w:pPr>
-    </w:p>
-    <w:p>
-      <w:pPr>
-        <w:rPr>
-          <w:rFonts w:ascii="Times New Roman" w:hAnsi="Times New Roman" w:cs="Times New Roman"/>
-          <w:sz w:val="28"/>
-          <w:szCs w:val="28"/>
-          <w:lang w:val="en-US"/>
-        </w:rPr>
-      </w:pPr>
-    </w:p>
-    <w:p>
-      <w:pPr>
-        <w:rPr>
-          <w:rFonts w:ascii="Times New Roman" w:hAnsi="Times New Roman" w:cs="Times New Roman"/>
-          <w:sz w:val="28"/>
-          <w:szCs w:val="28"/>
-          <w:lang w:val="en-US"/>
-        </w:rPr>
-      </w:pPr>
-    </w:p>
-    <w:p>
-      <w:pPr>
-        <w:rPr>
-          <w:rFonts w:ascii="Times New Roman" w:hAnsi="Times New Roman" w:cs="Times New Roman"/>
-          <w:sz w:val="28"/>
-          <w:szCs w:val="28"/>
-          <w:lang w:val="en-US"/>
-        </w:rPr>
-      </w:pPr>
-    </w:p>
-    <w:p>
-      <w:pPr>
-        <w:rPr>
-          <w:rFonts w:ascii="Times New Roman" w:hAnsi="Times New Roman" w:cs="Times New Roman"/>
-          <w:sz w:val="28"/>
-          <w:szCs w:val="28"/>
-          <w:lang w:val="en-US"/>
-        </w:rPr>
-      </w:pPr>
-    </w:p>
-    <w:p>
-      <w:pPr>
-        <w:rPr>
-          <w:rFonts w:ascii="Times New Roman" w:hAnsi="Times New Roman" w:cs="Times New Roman"/>
-          <w:sz w:val="28"/>
-          <w:szCs w:val="28"/>
-          <w:lang w:val="en-US"/>
-        </w:rPr>
-      </w:pPr>
-    </w:p>
-    <w:p>
-      <w:pPr>
-        <w:rPr>
-          <w:rFonts w:ascii="Times New Roman" w:hAnsi="Times New Roman" w:cs="Times New Roman"/>
-          <w:sz w:val="28"/>
-          <w:szCs w:val="28"/>
-          <w:lang w:val="en-US"/>
-        </w:rPr>
-      </w:pPr>
-    </w:p>
-    <w:p>
-      <w:pPr>
-        <w:rPr>
-          <w:rFonts w:ascii="Times New Roman" w:hAnsi="Times New Roman" w:cs="Times New Roman"/>
-          <w:sz w:val="28"/>
-          <w:szCs w:val="28"/>
-          <w:lang w:val="en-US"/>
-        </w:rPr>
-      </w:pPr>
-      <w:r>
-        <w:rPr>
-          <w:rFonts w:ascii="Times New Roman" w:hAnsi="Times New Roman" w:cs="Times New Roman"/>
+          <w:b/>
+          <w:bCs/>
+          <w:sz w:val="28"/>
+          <w:szCs w:val="28"/>
+          <w:lang w:val="en-US"/>
+        </w:rPr>
+      </w:pPr>
+    </w:p>
+    <w:p>
+      <w:pPr>
+        <w:rPr>
+          <w:rFonts w:ascii="Times New Roman" w:hAnsi="Times New Roman" w:cs="Times New Roman"/>
+          <w:b/>
+          <w:bCs/>
+          <w:sz w:val="28"/>
+          <w:szCs w:val="28"/>
+          <w:lang w:val="en-US"/>
+        </w:rPr>
+      </w:pPr>
+    </w:p>
+    <w:p>
+      <w:pPr>
+        <w:rPr>
+          <w:rFonts w:ascii="Times New Roman" w:hAnsi="Times New Roman" w:cs="Times New Roman"/>
+          <w:b/>
+          <w:bCs/>
+          <w:sz w:val="28"/>
+          <w:szCs w:val="28"/>
+          <w:lang w:val="en-US"/>
+        </w:rPr>
+      </w:pPr>
+    </w:p>
+    <w:p>
+      <w:pPr>
+        <w:rPr>
+          <w:rFonts w:ascii="Times New Roman" w:hAnsi="Times New Roman" w:cs="Times New Roman"/>
+          <w:b/>
+          <w:bCs/>
+          <w:sz w:val="28"/>
+          <w:szCs w:val="28"/>
+          <w:lang w:val="en-US"/>
+        </w:rPr>
+      </w:pPr>
+    </w:p>
+    <w:p>
+      <w:pPr>
+        <w:rPr>
+          <w:rFonts w:ascii="Times New Roman" w:hAnsi="Times New Roman" w:cs="Times New Roman"/>
+          <w:b/>
+          <w:bCs/>
+          <w:sz w:val="28"/>
+          <w:szCs w:val="28"/>
+          <w:lang w:val="en-US"/>
+        </w:rPr>
+      </w:pPr>
+    </w:p>
+    <w:p>
+      <w:pPr>
+        <w:rPr>
+          <w:rFonts w:ascii="Times New Roman" w:hAnsi="Times New Roman" w:cs="Times New Roman"/>
+          <w:b/>
+          <w:bCs/>
+          <w:sz w:val="28"/>
+          <w:szCs w:val="28"/>
+          <w:lang w:val="en-US"/>
+        </w:rPr>
+      </w:pPr>
+    </w:p>
+    <w:p>
+      <w:pPr>
+        <w:rPr>
+          <w:rFonts w:ascii="Times New Roman" w:hAnsi="Times New Roman" w:cs="Times New Roman"/>
+          <w:b/>
+          <w:bCs/>
+          <w:sz w:val="28"/>
+          <w:szCs w:val="28"/>
+          <w:lang w:val="en-US"/>
+        </w:rPr>
+      </w:pPr>
+    </w:p>
+    <w:p>
+      <w:pPr>
+        <w:rPr>
+          <w:rFonts w:ascii="Times New Roman" w:hAnsi="Times New Roman" w:cs="Times New Roman"/>
+          <w:b/>
+          <w:bCs/>
+          <w:sz w:val="28"/>
+          <w:szCs w:val="28"/>
+          <w:lang w:val="en-US"/>
+        </w:rPr>
+      </w:pPr>
+    </w:p>
+    <w:p>
+      <w:pPr>
+        <w:rPr>
+          <w:rFonts w:ascii="Times New Roman" w:hAnsi="Times New Roman" w:cs="Times New Roman"/>
+          <w:b/>
+          <w:bCs/>
+          <w:sz w:val="28"/>
+          <w:szCs w:val="28"/>
+          <w:lang w:val="en-US"/>
+        </w:rPr>
+      </w:pPr>
+      <w:r>
+        <w:rPr>
+          <w:rFonts w:ascii="Times New Roman" w:hAnsi="Times New Roman" w:cs="Times New Roman"/>
+          <w:b/>
+          <w:bCs/>
           <w:sz w:val="28"/>
           <w:szCs w:val="28"/>
           <w:lang w:val="en-US"/>
@@ -2118,14 +2440,19 @@
       <w:pPr>
         <w:rPr>
           <w:rFonts w:ascii="Times New Roman" w:hAnsi="Times New Roman" w:cs="Times New Roman"/>
-          <w:sz w:val="28"/>
-          <w:szCs w:val="28"/>
-          <w:lang w:val="en-US"/>
-        </w:rPr>
-      </w:pPr>
-      <w:r>
-        <w:rPr>
-          <w:rFonts w:ascii="Times New Roman" w:hAnsi="Times New Roman" w:cs="Times New Roman"/>
+          <w:b/>
+          <w:bCs/>
+          <w:sz w:val="28"/>
+          <w:szCs w:val="28"/>
+          <w:lang w:val="en-US"/>
+        </w:rPr>
+      </w:pPr>
+      <w:r>
+        <w:rPr>
+          <w:rFonts w:ascii="Times New Roman" w:hAnsi="Times New Roman" w:cs="Times New Roman"/>
+          <w:b/>
+          <w:bCs/>
+          <w:noProof/>
           <w:sz w:val="28"/>
           <w:szCs w:val="28"/>
           <w:lang w:val="en-US"/>
@@ -2780,6 +3107,7 @@
   <w:style w:type="character" w:default="1" w:styleId="DefaultParagraphFont">
     <w:name w:val="Default Paragraph Font"/>
     <w:uiPriority w:val="1"/>
+    <w:semiHidden/>
     <w:unhideWhenUsed/>
   </w:style>
   <w:style w:type="table" w:default="1" w:styleId="TableNormal">

</xml_diff>